<commit_message>
- committing to be able to reset local on rebecca's computer
</commit_message>
<xml_diff>
--- a/CRSS Documentation.docx
+++ b/CRSS Documentation.docx
@@ -1,6 +1,6 @@
 
 <file path=word/document.xml><?xml version="1.0" encoding="utf-8"?>
-<w:document xmlns:wpc="http://schemas.microsoft.com/office/word/2010/wordprocessingCanvas" xmlns:mc="http://schemas.openxmlformats.org/markup-compatibility/2006" xmlns:o="urn:schemas-microsoft-com:office:office" xmlns:r="http://schemas.openxmlformats.org/officeDocument/2006/relationships" xmlns:m="http://schemas.openxmlformats.org/officeDocument/2006/math" xmlns:v="urn:schemas-microsoft-com:vml" xmlns:wp14="http://schemas.microsoft.com/office/word/2010/wordprocessingDrawing" xmlns:wp="http://schemas.openxmlformats.org/drawingml/2006/wordprocessingDrawing" xmlns:w10="urn:schemas-microsoft-com:office:word" xmlns:w="http://schemas.openxmlformats.org/wordprocessingml/2006/main" xmlns:w14="http://schemas.microsoft.com/office/word/2010/wordml" xmlns:w15="http://schemas.microsoft.com/office/word/2012/wordml" xmlns:wpg="http://schemas.microsoft.com/office/word/2010/wordprocessingGroup" xmlns:wpi="http://schemas.microsoft.com/office/word/2010/wordprocessingInk" xmlns:wne="http://schemas.microsoft.com/office/word/2006/wordml" xmlns:wps="http://schemas.microsoft.com/office/word/2010/wordprocessingShape" mc:Ignorable="w14 w15 wp14">
+<w:document xmlns:wpc="http://schemas.microsoft.com/office/word/2010/wordprocessingCanvas" xmlns:cx="http://schemas.microsoft.com/office/drawing/2014/chartex" xmlns:cx1="http://schemas.microsoft.com/office/drawing/2015/9/8/chartex" xmlns:cx2="http://schemas.microsoft.com/office/drawing/2015/10/21/chartex" xmlns:cx3="http://schemas.microsoft.com/office/drawing/2016/5/9/chartex" xmlns:cx4="http://schemas.microsoft.com/office/drawing/2016/5/10/chartex" xmlns:cx5="http://schemas.microsoft.com/office/drawing/2016/5/11/chartex" xmlns:cx6="http://schemas.microsoft.com/office/drawing/2016/5/12/chartex" xmlns:cx7="http://schemas.microsoft.com/office/drawing/2016/5/13/chartex" xmlns:cx8="http://schemas.microsoft.com/office/drawing/2016/5/14/chartex" xmlns:mc="http://schemas.openxmlformats.org/markup-compatibility/2006" xmlns:aink="http://schemas.microsoft.com/office/drawing/2016/ink" xmlns:am3d="http://schemas.microsoft.com/office/drawing/2017/model3d" xmlns:o="urn:schemas-microsoft-com:office:office" xmlns:r="http://schemas.openxmlformats.org/officeDocument/2006/relationships" xmlns:m="http://schemas.openxmlformats.org/officeDocument/2006/math" xmlns:v="urn:schemas-microsoft-com:vml" xmlns:wp14="http://schemas.microsoft.com/office/word/2010/wordprocessingDrawing" xmlns:wp="http://schemas.openxmlformats.org/drawingml/2006/wordprocessingDrawing" xmlns:w10="urn:schemas-microsoft-com:office:word" xmlns:w="http://schemas.openxmlformats.org/wordprocessingml/2006/main" xmlns:w14="http://schemas.microsoft.com/office/word/2010/wordml" xmlns:w15="http://schemas.microsoft.com/office/word/2012/wordml" xmlns:w16cid="http://schemas.microsoft.com/office/word/2016/wordml/cid" xmlns:w16se="http://schemas.microsoft.com/office/word/2015/wordml/symex" xmlns:wpg="http://schemas.microsoft.com/office/word/2010/wordprocessingGroup" xmlns:wpi="http://schemas.microsoft.com/office/word/2010/wordprocessingInk" xmlns:wne="http://schemas.microsoft.com/office/word/2006/wordml" xmlns:wps="http://schemas.microsoft.com/office/word/2010/wordprocessingShape" mc:Ignorable="w14 w15 w16se w16cid wp14">
   <w:body>
     <w:p>
       <w:pPr>
@@ -9,6 +9,11 @@
       <w:r>
         <w:t>CRSS Documentation</w:t>
       </w:r>
+      <w:r>
+        <w:t xml:space="preserve"> </w:t>
+      </w:r>
+      <w:bookmarkStart w:id="0" w:name="_GoBack"/>
+      <w:bookmarkEnd w:id="0"/>
     </w:p>
     <w:p/>
     <w:p>
@@ -21,8 +26,6 @@
       <w:r>
         <w:t>documentation.</w:t>
       </w:r>
-      <w:bookmarkStart w:id="0" w:name="_GoBack"/>
-      <w:bookmarkEnd w:id="0"/>
     </w:p>
     <w:p>
       <w:pPr>
@@ -138,11 +141,11 @@
         <w:t>Each CRSS package includes a word document (</w:t>
       </w:r>
       <w:proofErr w:type="spellStart"/>
+      <w:proofErr w:type="gramStart"/>
       <w:r>
         <w:t>CRSS.ModelingAssumptions</w:t>
       </w:r>
       <w:proofErr w:type="spellEnd"/>
-      <w:proofErr w:type="gramStart"/>
       <w:r>
         <w:t>.[</w:t>
       </w:r>
@@ -153,15 +156,7 @@
       </w:r>
       <w:proofErr w:type="spellEnd"/>
       <w:r>
-        <w:t>].</w:t>
-      </w:r>
-      <w:proofErr w:type="spellStart"/>
-      <w:r>
-        <w:t>docx</w:t>
-      </w:r>
-      <w:proofErr w:type="spellEnd"/>
-      <w:r>
-        <w:t>) that lists the high level assumptions, e.g., initial elevations for Powell and Mead, used for each model run. This document also includes changes to the model, ruleset, and supporting data/files that were made since the last official CRSS package was released.</w:t>
+        <w:t>].docx) that lists the high level assumptions, e.g., initial elevations for Powell and Mead, used for each model run. This document also includes changes to the model, ruleset, and supporting data/files that were made since the last official CRSS package was released.</w:t>
       </w:r>
     </w:p>
     <w:p>
@@ -200,15 +195,7 @@
       </w:r>
       <w:proofErr w:type="spellEnd"/>
       <w:r>
-        <w:t>].</w:t>
-      </w:r>
-      <w:proofErr w:type="spellStart"/>
-      <w:r>
-        <w:t>docx</w:t>
-      </w:r>
-      <w:proofErr w:type="spellEnd"/>
-      <w:r>
-        <w:t>), which includes detailed instructions for setting up CRSS on a local computer, as well as instructions for performing runs with CRSS.</w:t>
+        <w:t>].docx), which includes detailed instructions for setting up CRSS on a local computer, as well as instructions for performing runs with CRSS.</w:t>
       </w:r>
     </w:p>
     <w:p>
@@ -236,15 +223,7 @@
       </w:r>
       <w:proofErr w:type="spellEnd"/>
       <w:r>
-        <w:t>[x].</w:t>
-      </w:r>
-      <w:proofErr w:type="spellStart"/>
-      <w:r>
-        <w:t>docx</w:t>
-      </w:r>
-      <w:proofErr w:type="spellEnd"/>
-      <w:r>
-        <w:t xml:space="preserve">) with some notes on using </w:t>
+        <w:t xml:space="preserve">[x].docx) with some notes on using </w:t>
       </w:r>
       <w:proofErr w:type="spellStart"/>
       <w:r>
@@ -315,7 +294,7 @@
 </file>
 
 <file path=word/endnotes.xml><?xml version="1.0" encoding="utf-8"?>
-<w:endnotes xmlns:wpc="http://schemas.microsoft.com/office/word/2010/wordprocessingCanvas" xmlns:mc="http://schemas.openxmlformats.org/markup-compatibility/2006" xmlns:o="urn:schemas-microsoft-com:office:office" xmlns:r="http://schemas.openxmlformats.org/officeDocument/2006/relationships" xmlns:m="http://schemas.openxmlformats.org/officeDocument/2006/math" xmlns:v="urn:schemas-microsoft-com:vml" xmlns:wp14="http://schemas.microsoft.com/office/word/2010/wordprocessingDrawing" xmlns:wp="http://schemas.openxmlformats.org/drawingml/2006/wordprocessingDrawing" xmlns:w10="urn:schemas-microsoft-com:office:word" xmlns:w="http://schemas.openxmlformats.org/wordprocessingml/2006/main" xmlns:w14="http://schemas.microsoft.com/office/word/2010/wordml" xmlns:w15="http://schemas.microsoft.com/office/word/2012/wordml" xmlns:wpg="http://schemas.microsoft.com/office/word/2010/wordprocessingGroup" xmlns:wpi="http://schemas.microsoft.com/office/word/2010/wordprocessingInk" xmlns:wne="http://schemas.microsoft.com/office/word/2006/wordml" xmlns:wps="http://schemas.microsoft.com/office/word/2010/wordprocessingShape" mc:Ignorable="w14 w15 wp14">
+<w:endnotes xmlns:wpc="http://schemas.microsoft.com/office/word/2010/wordprocessingCanvas" xmlns:cx="http://schemas.microsoft.com/office/drawing/2014/chartex" xmlns:cx1="http://schemas.microsoft.com/office/drawing/2015/9/8/chartex" xmlns:cx2="http://schemas.microsoft.com/office/drawing/2015/10/21/chartex" xmlns:cx3="http://schemas.microsoft.com/office/drawing/2016/5/9/chartex" xmlns:cx4="http://schemas.microsoft.com/office/drawing/2016/5/10/chartex" xmlns:cx5="http://schemas.microsoft.com/office/drawing/2016/5/11/chartex" xmlns:cx6="http://schemas.microsoft.com/office/drawing/2016/5/12/chartex" xmlns:cx7="http://schemas.microsoft.com/office/drawing/2016/5/13/chartex" xmlns:cx8="http://schemas.microsoft.com/office/drawing/2016/5/14/chartex" xmlns:mc="http://schemas.openxmlformats.org/markup-compatibility/2006" xmlns:aink="http://schemas.microsoft.com/office/drawing/2016/ink" xmlns:am3d="http://schemas.microsoft.com/office/drawing/2017/model3d" xmlns:o="urn:schemas-microsoft-com:office:office" xmlns:r="http://schemas.openxmlformats.org/officeDocument/2006/relationships" xmlns:m="http://schemas.openxmlformats.org/officeDocument/2006/math" xmlns:v="urn:schemas-microsoft-com:vml" xmlns:wp14="http://schemas.microsoft.com/office/word/2010/wordprocessingDrawing" xmlns:wp="http://schemas.openxmlformats.org/drawingml/2006/wordprocessingDrawing" xmlns:w10="urn:schemas-microsoft-com:office:word" xmlns:w="http://schemas.openxmlformats.org/wordprocessingml/2006/main" xmlns:w14="http://schemas.microsoft.com/office/word/2010/wordml" xmlns:w15="http://schemas.microsoft.com/office/word/2012/wordml" xmlns:w16cid="http://schemas.microsoft.com/office/word/2016/wordml/cid" xmlns:w16se="http://schemas.microsoft.com/office/word/2015/wordml/symex" xmlns:wpg="http://schemas.microsoft.com/office/word/2010/wordprocessingGroup" xmlns:wpi="http://schemas.microsoft.com/office/word/2010/wordprocessingInk" xmlns:wne="http://schemas.microsoft.com/office/word/2006/wordml" xmlns:wps="http://schemas.microsoft.com/office/word/2010/wordprocessingShape" mc:Ignorable="w14 w15 w16se w16cid wp14">
   <w:endnote w:type="separator" w:id="-1">
     <w:p>
       <w:pPr>
@@ -340,7 +319,7 @@
 </file>
 
 <file path=word/footer1.xml><?xml version="1.0" encoding="utf-8"?>
-<w:ftr xmlns:wpc="http://schemas.microsoft.com/office/word/2010/wordprocessingCanvas" xmlns:mc="http://schemas.openxmlformats.org/markup-compatibility/2006" xmlns:o="urn:schemas-microsoft-com:office:office" xmlns:r="http://schemas.openxmlformats.org/officeDocument/2006/relationships" xmlns:m="http://schemas.openxmlformats.org/officeDocument/2006/math" xmlns:v="urn:schemas-microsoft-com:vml" xmlns:wp14="http://schemas.microsoft.com/office/word/2010/wordprocessingDrawing" xmlns:wp="http://schemas.openxmlformats.org/drawingml/2006/wordprocessingDrawing" xmlns:w10="urn:schemas-microsoft-com:office:word" xmlns:w="http://schemas.openxmlformats.org/wordprocessingml/2006/main" xmlns:w14="http://schemas.microsoft.com/office/word/2010/wordml" xmlns:w15="http://schemas.microsoft.com/office/word/2012/wordml" xmlns:wpg="http://schemas.microsoft.com/office/word/2010/wordprocessingGroup" xmlns:wpi="http://schemas.microsoft.com/office/word/2010/wordprocessingInk" xmlns:wne="http://schemas.microsoft.com/office/word/2006/wordml" xmlns:wps="http://schemas.microsoft.com/office/word/2010/wordprocessingShape" mc:Ignorable="w14 w15 wp14">
+<w:ftr xmlns:wpc="http://schemas.microsoft.com/office/word/2010/wordprocessingCanvas" xmlns:cx="http://schemas.microsoft.com/office/drawing/2014/chartex" xmlns:cx1="http://schemas.microsoft.com/office/drawing/2015/9/8/chartex" xmlns:cx2="http://schemas.microsoft.com/office/drawing/2015/10/21/chartex" xmlns:cx3="http://schemas.microsoft.com/office/drawing/2016/5/9/chartex" xmlns:cx4="http://schemas.microsoft.com/office/drawing/2016/5/10/chartex" xmlns:cx5="http://schemas.microsoft.com/office/drawing/2016/5/11/chartex" xmlns:cx6="http://schemas.microsoft.com/office/drawing/2016/5/12/chartex" xmlns:cx7="http://schemas.microsoft.com/office/drawing/2016/5/13/chartex" xmlns:cx8="http://schemas.microsoft.com/office/drawing/2016/5/14/chartex" xmlns:mc="http://schemas.openxmlformats.org/markup-compatibility/2006" xmlns:aink="http://schemas.microsoft.com/office/drawing/2016/ink" xmlns:am3d="http://schemas.microsoft.com/office/drawing/2017/model3d" xmlns:o="urn:schemas-microsoft-com:office:office" xmlns:r="http://schemas.openxmlformats.org/officeDocument/2006/relationships" xmlns:m="http://schemas.openxmlformats.org/officeDocument/2006/math" xmlns:v="urn:schemas-microsoft-com:vml" xmlns:wp14="http://schemas.microsoft.com/office/word/2010/wordprocessingDrawing" xmlns:wp="http://schemas.openxmlformats.org/drawingml/2006/wordprocessingDrawing" xmlns:w10="urn:schemas-microsoft-com:office:word" xmlns:w="http://schemas.openxmlformats.org/wordprocessingml/2006/main" xmlns:w14="http://schemas.microsoft.com/office/word/2010/wordml" xmlns:w15="http://schemas.microsoft.com/office/word/2012/wordml" xmlns:w16cid="http://schemas.microsoft.com/office/word/2016/wordml/cid" xmlns:w16se="http://schemas.microsoft.com/office/word/2015/wordml/symex" xmlns:wpg="http://schemas.microsoft.com/office/word/2010/wordprocessingGroup" xmlns:wpi="http://schemas.microsoft.com/office/word/2010/wordprocessingInk" xmlns:wne="http://schemas.microsoft.com/office/word/2006/wordml" xmlns:wps="http://schemas.microsoft.com/office/word/2010/wordprocessingShape" mc:Ignorable="w14 w15 w16se w16cid wp14">
   <w:p>
     <w:pPr>
       <w:pStyle w:val="Footer"/>
@@ -357,7 +336,7 @@
 </file>
 
 <file path=word/footnotes.xml><?xml version="1.0" encoding="utf-8"?>
-<w:footnotes xmlns:wpc="http://schemas.microsoft.com/office/word/2010/wordprocessingCanvas" xmlns:mc="http://schemas.openxmlformats.org/markup-compatibility/2006" xmlns:o="urn:schemas-microsoft-com:office:office" xmlns:r="http://schemas.openxmlformats.org/officeDocument/2006/relationships" xmlns:m="http://schemas.openxmlformats.org/officeDocument/2006/math" xmlns:v="urn:schemas-microsoft-com:vml" xmlns:wp14="http://schemas.microsoft.com/office/word/2010/wordprocessingDrawing" xmlns:wp="http://schemas.openxmlformats.org/drawingml/2006/wordprocessingDrawing" xmlns:w10="urn:schemas-microsoft-com:office:word" xmlns:w="http://schemas.openxmlformats.org/wordprocessingml/2006/main" xmlns:w14="http://schemas.microsoft.com/office/word/2010/wordml" xmlns:w15="http://schemas.microsoft.com/office/word/2012/wordml" xmlns:wpg="http://schemas.microsoft.com/office/word/2010/wordprocessingGroup" xmlns:wpi="http://schemas.microsoft.com/office/word/2010/wordprocessingInk" xmlns:wne="http://schemas.microsoft.com/office/word/2006/wordml" xmlns:wps="http://schemas.microsoft.com/office/word/2010/wordprocessingShape" mc:Ignorable="w14 w15 wp14">
+<w:footnotes xmlns:wpc="http://schemas.microsoft.com/office/word/2010/wordprocessingCanvas" xmlns:cx="http://schemas.microsoft.com/office/drawing/2014/chartex" xmlns:cx1="http://schemas.microsoft.com/office/drawing/2015/9/8/chartex" xmlns:cx2="http://schemas.microsoft.com/office/drawing/2015/10/21/chartex" xmlns:cx3="http://schemas.microsoft.com/office/drawing/2016/5/9/chartex" xmlns:cx4="http://schemas.microsoft.com/office/drawing/2016/5/10/chartex" xmlns:cx5="http://schemas.microsoft.com/office/drawing/2016/5/11/chartex" xmlns:cx6="http://schemas.microsoft.com/office/drawing/2016/5/12/chartex" xmlns:cx7="http://schemas.microsoft.com/office/drawing/2016/5/13/chartex" xmlns:cx8="http://schemas.microsoft.com/office/drawing/2016/5/14/chartex" xmlns:mc="http://schemas.openxmlformats.org/markup-compatibility/2006" xmlns:aink="http://schemas.microsoft.com/office/drawing/2016/ink" xmlns:am3d="http://schemas.microsoft.com/office/drawing/2017/model3d" xmlns:o="urn:schemas-microsoft-com:office:office" xmlns:r="http://schemas.openxmlformats.org/officeDocument/2006/relationships" xmlns:m="http://schemas.openxmlformats.org/officeDocument/2006/math" xmlns:v="urn:schemas-microsoft-com:vml" xmlns:wp14="http://schemas.microsoft.com/office/word/2010/wordprocessingDrawing" xmlns:wp="http://schemas.openxmlformats.org/drawingml/2006/wordprocessingDrawing" xmlns:w10="urn:schemas-microsoft-com:office:word" xmlns:w="http://schemas.openxmlformats.org/wordprocessingml/2006/main" xmlns:w14="http://schemas.microsoft.com/office/word/2010/wordml" xmlns:w15="http://schemas.microsoft.com/office/word/2012/wordml" xmlns:w16cid="http://schemas.microsoft.com/office/word/2016/wordml/cid" xmlns:w16se="http://schemas.microsoft.com/office/word/2015/wordml/symex" xmlns:wpg="http://schemas.microsoft.com/office/word/2010/wordprocessingGroup" xmlns:wpi="http://schemas.microsoft.com/office/word/2010/wordprocessingInk" xmlns:wne="http://schemas.microsoft.com/office/word/2006/wordml" xmlns:wps="http://schemas.microsoft.com/office/word/2010/wordprocessingShape" mc:Ignorable="w14 w15 w16se w16cid wp14">
   <w:footnote w:type="separator" w:id="-1">
     <w:p>
       <w:pPr>
@@ -382,7 +361,7 @@
 </file>
 
 <file path=word/header1.xml><?xml version="1.0" encoding="utf-8"?>
-<w:hdr xmlns:wpc="http://schemas.microsoft.com/office/word/2010/wordprocessingCanvas" xmlns:mc="http://schemas.openxmlformats.org/markup-compatibility/2006" xmlns:o="urn:schemas-microsoft-com:office:office" xmlns:r="http://schemas.openxmlformats.org/officeDocument/2006/relationships" xmlns:m="http://schemas.openxmlformats.org/officeDocument/2006/math" xmlns:v="urn:schemas-microsoft-com:vml" xmlns:wp14="http://schemas.microsoft.com/office/word/2010/wordprocessingDrawing" xmlns:wp="http://schemas.openxmlformats.org/drawingml/2006/wordprocessingDrawing" xmlns:w10="urn:schemas-microsoft-com:office:word" xmlns:w="http://schemas.openxmlformats.org/wordprocessingml/2006/main" xmlns:w14="http://schemas.microsoft.com/office/word/2010/wordml" xmlns:w15="http://schemas.microsoft.com/office/word/2012/wordml" xmlns:wpg="http://schemas.microsoft.com/office/word/2010/wordprocessingGroup" xmlns:wpi="http://schemas.microsoft.com/office/word/2010/wordprocessingInk" xmlns:wne="http://schemas.microsoft.com/office/word/2006/wordml" xmlns:wps="http://schemas.microsoft.com/office/word/2010/wordprocessingShape" mc:Ignorable="w14 w15 wp14">
+<w:hdr xmlns:wpc="http://schemas.microsoft.com/office/word/2010/wordprocessingCanvas" xmlns:cx="http://schemas.microsoft.com/office/drawing/2014/chartex" xmlns:cx1="http://schemas.microsoft.com/office/drawing/2015/9/8/chartex" xmlns:cx2="http://schemas.microsoft.com/office/drawing/2015/10/21/chartex" xmlns:cx3="http://schemas.microsoft.com/office/drawing/2016/5/9/chartex" xmlns:cx4="http://schemas.microsoft.com/office/drawing/2016/5/10/chartex" xmlns:cx5="http://schemas.microsoft.com/office/drawing/2016/5/11/chartex" xmlns:cx6="http://schemas.microsoft.com/office/drawing/2016/5/12/chartex" xmlns:cx7="http://schemas.microsoft.com/office/drawing/2016/5/13/chartex" xmlns:cx8="http://schemas.microsoft.com/office/drawing/2016/5/14/chartex" xmlns:mc="http://schemas.openxmlformats.org/markup-compatibility/2006" xmlns:aink="http://schemas.microsoft.com/office/drawing/2016/ink" xmlns:am3d="http://schemas.microsoft.com/office/drawing/2017/model3d" xmlns:o="urn:schemas-microsoft-com:office:office" xmlns:r="http://schemas.openxmlformats.org/officeDocument/2006/relationships" xmlns:m="http://schemas.openxmlformats.org/officeDocument/2006/math" xmlns:v="urn:schemas-microsoft-com:vml" xmlns:wp14="http://schemas.microsoft.com/office/word/2010/wordprocessingDrawing" xmlns:wp="http://schemas.openxmlformats.org/drawingml/2006/wordprocessingDrawing" xmlns:w10="urn:schemas-microsoft-com:office:word" xmlns:w="http://schemas.openxmlformats.org/wordprocessingml/2006/main" xmlns:w14="http://schemas.microsoft.com/office/word/2010/wordml" xmlns:w15="http://schemas.microsoft.com/office/word/2012/wordml" xmlns:w16cid="http://schemas.microsoft.com/office/word/2016/wordml/cid" xmlns:w16se="http://schemas.microsoft.com/office/word/2015/wordml/symex" xmlns:wpg="http://schemas.microsoft.com/office/word/2010/wordprocessingGroup" xmlns:wpi="http://schemas.microsoft.com/office/word/2010/wordprocessingInk" xmlns:wne="http://schemas.microsoft.com/office/word/2006/wordml" xmlns:wps="http://schemas.microsoft.com/office/word/2010/wordprocessingShape" mc:Ignorable="w14 w15 w16se w16cid wp14">
   <w:sdt>
     <w:sdtPr>
       <w:id w:val="621658990"/>
@@ -391,6 +370,7 @@
         <w:docPartUnique/>
       </w:docPartObj>
     </w:sdtPr>
+    <w:sdtEndPr/>
     <w:sdtContent>
       <w:p>
         <w:pPr>
@@ -425,7 +405,7 @@
               </v:handles>
               <o:lock v:ext="edit" text="t" shapetype="t"/>
             </v:shapetype>
-            <v:shape id="PowerPlusWaterMarkObject357831064" o:spid="_x0000_s2049" type="#_x0000_t136" style="position:absolute;margin-left:0;margin-top:0;width:412.4pt;height:247.45pt;rotation:315;z-index:-251657216;mso-position-horizontal:center;mso-position-horizontal-relative:margin;mso-position-vertical:center;mso-position-vertical-relative:margin" o:allowincell="f" fillcolor="silver" stroked="f">
+            <v:shape id="PowerPlusWaterMarkObject357831064" o:spid="_x0000_s2049" type="#_x0000_t136" style="position:absolute;margin-left:0;margin-top:0;width:412.4pt;height:247.45pt;rotation:315;z-index:-251658752;mso-position-horizontal:center;mso-position-horizontal-relative:margin;mso-position-vertical:center;mso-position-vertical-relative:margin" o:allowincell="f" fillcolor="silver" stroked="f">
               <v:fill opacity=".5"/>
               <v:textpath style="font-family:&quot;Calibri&quot;;font-size:1pt" string="DRAFT"/>
               <w10:wrap anchorx="margin" anchory="margin"/>
@@ -439,7 +419,7 @@
 </file>
 
 <file path=word/numbering.xml><?xml version="1.0" encoding="utf-8"?>
-<w:numbering xmlns:wpc="http://schemas.microsoft.com/office/word/2010/wordprocessingCanvas" xmlns:mc="http://schemas.openxmlformats.org/markup-compatibility/2006" xmlns:o="urn:schemas-microsoft-com:office:office" xmlns:r="http://schemas.openxmlformats.org/officeDocument/2006/relationships" xmlns:m="http://schemas.openxmlformats.org/officeDocument/2006/math" xmlns:v="urn:schemas-microsoft-com:vml" xmlns:wp14="http://schemas.microsoft.com/office/word/2010/wordprocessingDrawing" xmlns:wp="http://schemas.openxmlformats.org/drawingml/2006/wordprocessingDrawing" xmlns:w10="urn:schemas-microsoft-com:office:word" xmlns:w="http://schemas.openxmlformats.org/wordprocessingml/2006/main" xmlns:w14="http://schemas.microsoft.com/office/word/2010/wordml" xmlns:w15="http://schemas.microsoft.com/office/word/2012/wordml" xmlns:wpg="http://schemas.microsoft.com/office/word/2010/wordprocessingGroup" xmlns:wpi="http://schemas.microsoft.com/office/word/2010/wordprocessingInk" xmlns:wne="http://schemas.microsoft.com/office/word/2006/wordml" xmlns:wps="http://schemas.microsoft.com/office/word/2010/wordprocessingShape" mc:Ignorable="w14 w15 wp14">
+<w:numbering xmlns:wpc="http://schemas.microsoft.com/office/word/2010/wordprocessingCanvas" xmlns:cx="http://schemas.microsoft.com/office/drawing/2014/chartex" xmlns:cx1="http://schemas.microsoft.com/office/drawing/2015/9/8/chartex" xmlns:cx2="http://schemas.microsoft.com/office/drawing/2015/10/21/chartex" xmlns:cx3="http://schemas.microsoft.com/office/drawing/2016/5/9/chartex" xmlns:cx4="http://schemas.microsoft.com/office/drawing/2016/5/10/chartex" xmlns:cx5="http://schemas.microsoft.com/office/drawing/2016/5/11/chartex" xmlns:cx6="http://schemas.microsoft.com/office/drawing/2016/5/12/chartex" xmlns:cx7="http://schemas.microsoft.com/office/drawing/2016/5/13/chartex" xmlns:cx8="http://schemas.microsoft.com/office/drawing/2016/5/14/chartex" xmlns:mc="http://schemas.openxmlformats.org/markup-compatibility/2006" xmlns:aink="http://schemas.microsoft.com/office/drawing/2016/ink" xmlns:am3d="http://schemas.microsoft.com/office/drawing/2017/model3d" xmlns:o="urn:schemas-microsoft-com:office:office" xmlns:r="http://schemas.openxmlformats.org/officeDocument/2006/relationships" xmlns:m="http://schemas.openxmlformats.org/officeDocument/2006/math" xmlns:v="urn:schemas-microsoft-com:vml" xmlns:wp14="http://schemas.microsoft.com/office/word/2010/wordprocessingDrawing" xmlns:wp="http://schemas.openxmlformats.org/drawingml/2006/wordprocessingDrawing" xmlns:w10="urn:schemas-microsoft-com:office:word" xmlns:w="http://schemas.openxmlformats.org/wordprocessingml/2006/main" xmlns:w14="http://schemas.microsoft.com/office/word/2010/wordml" xmlns:w15="http://schemas.microsoft.com/office/word/2012/wordml" xmlns:w16cid="http://schemas.microsoft.com/office/word/2016/wordml/cid" xmlns:w16se="http://schemas.microsoft.com/office/word/2015/wordml/symex" xmlns:wpg="http://schemas.microsoft.com/office/word/2010/wordprocessingGroup" xmlns:wpi="http://schemas.microsoft.com/office/word/2010/wordprocessingInk" xmlns:wne="http://schemas.microsoft.com/office/word/2006/wordml" xmlns:wps="http://schemas.microsoft.com/office/word/2010/wordprocessingShape" mc:Ignorable="w14 w15 w16se w16cid wp14">
   <w:abstractNum w:abstractNumId="0" w15:restartNumberingAfterBreak="0">
     <w:nsid w:val="173044C4"/>
     <w:multiLevelType w:val="hybridMultilevel"/>
@@ -792,7 +772,7 @@
 </file>
 
 <file path=word/styles.xml><?xml version="1.0" encoding="utf-8"?>
-<w:styles xmlns:mc="http://schemas.openxmlformats.org/markup-compatibility/2006" xmlns:r="http://schemas.openxmlformats.org/officeDocument/2006/relationships" xmlns:w="http://schemas.openxmlformats.org/wordprocessingml/2006/main" xmlns:w14="http://schemas.microsoft.com/office/word/2010/wordml" xmlns:w15="http://schemas.microsoft.com/office/word/2012/wordml" mc:Ignorable="w14 w15">
+<w:styles xmlns:mc="http://schemas.openxmlformats.org/markup-compatibility/2006" xmlns:r="http://schemas.openxmlformats.org/officeDocument/2006/relationships" xmlns:w="http://schemas.openxmlformats.org/wordprocessingml/2006/main" xmlns:w14="http://schemas.microsoft.com/office/word/2010/wordml" xmlns:w15="http://schemas.microsoft.com/office/word/2012/wordml" xmlns:w16cid="http://schemas.microsoft.com/office/word/2016/wordml/cid" xmlns:w16se="http://schemas.microsoft.com/office/word/2015/wordml/symex" mc:Ignorable="w14 w15 w16se w16cid">
   <w:docDefaults>
     <w:rPrDefault>
       <w:rPr>
@@ -808,7 +788,7 @@
       </w:pPr>
     </w:pPrDefault>
   </w:docDefaults>
-  <w:latentStyles w:defLockedState="0" w:defUIPriority="99" w:defSemiHidden="0" w:defUnhideWhenUsed="0" w:defQFormat="0" w:count="371">
+  <w:latentStyles w:defLockedState="0" w:defUIPriority="99" w:defSemiHidden="0" w:defUnhideWhenUsed="0" w:defQFormat="0" w:count="375">
     <w:lsdException w:name="Normal" w:uiPriority="0" w:qFormat="1"/>
     <w:lsdException w:name="heading 1" w:uiPriority="9" w:qFormat="1"/>
     <w:lsdException w:name="heading 2" w:semiHidden="1" w:uiPriority="9" w:unhideWhenUsed="1" w:qFormat="1"/>
@@ -914,7 +894,6 @@
     <w:lsdException w:name="HTML Sample" w:semiHidden="1" w:unhideWhenUsed="1"/>
     <w:lsdException w:name="HTML Typewriter" w:semiHidden="1" w:unhideWhenUsed="1"/>
     <w:lsdException w:name="HTML Variable" w:semiHidden="1" w:unhideWhenUsed="1"/>
-    <w:lsdException w:name="Normal Table" w:semiHidden="1" w:unhideWhenUsed="1"/>
     <w:lsdException w:name="annotation subject" w:semiHidden="1" w:unhideWhenUsed="1"/>
     <w:lsdException w:name="No List" w:semiHidden="1" w:unhideWhenUsed="1"/>
     <w:lsdException w:name="Outline List 1" w:semiHidden="1" w:unhideWhenUsed="1"/>
@@ -958,10 +937,8 @@
     <w:lsdException w:name="Table Elegant" w:semiHidden="1" w:unhideWhenUsed="1"/>
     <w:lsdException w:name="Table Professional" w:semiHidden="1" w:unhideWhenUsed="1"/>
     <w:lsdException w:name="Table Subtle 1" w:semiHidden="1" w:unhideWhenUsed="1"/>
-    <w:lsdException w:name="Table Subtle 2" w:semiHidden="1" w:unhideWhenUsed="1"/>
     <w:lsdException w:name="Table Web 1" w:semiHidden="1" w:unhideWhenUsed="1"/>
     <w:lsdException w:name="Table Web 2" w:semiHidden="1" w:unhideWhenUsed="1"/>
-    <w:lsdException w:name="Table Web 3" w:semiHidden="1" w:unhideWhenUsed="1"/>
     <w:lsdException w:name="Balloon Text" w:semiHidden="1" w:unhideWhenUsed="1"/>
     <w:lsdException w:name="Table Grid" w:uiPriority="39"/>
     <w:lsdException w:name="Table Theme" w:semiHidden="1" w:unhideWhenUsed="1"/>
@@ -1180,6 +1157,10 @@
     <w:lsdException w:name="List Table 5 Dark Accent 6" w:uiPriority="50"/>
     <w:lsdException w:name="List Table 6 Colorful Accent 6" w:uiPriority="51"/>
     <w:lsdException w:name="List Table 7 Colorful Accent 6" w:uiPriority="52"/>
+    <w:lsdException w:name="Mention" w:semiHidden="1" w:unhideWhenUsed="1"/>
+    <w:lsdException w:name="Smart Hyperlink" w:semiHidden="1" w:unhideWhenUsed="1"/>
+    <w:lsdException w:name="Hashtag" w:semiHidden="1" w:unhideWhenUsed="1"/>
+    <w:lsdException w:name="Unresolved Mention" w:semiHidden="1" w:unhideWhenUsed="1"/>
   </w:latentStyles>
   <w:style w:type="paragraph" w:default="1" w:styleId="Normal">
     <w:name w:val="Normal"/>
@@ -1617,7 +1598,7 @@
 </file>
 
 <file path=customXml/itemProps1.xml><?xml version="1.0" encoding="utf-8"?>
-<ds:datastoreItem xmlns:ds="http://schemas.openxmlformats.org/officeDocument/2006/customXml" ds:itemID="{0281EA54-84CC-4B1B-B6FA-C583D816540D}">
+<ds:datastoreItem xmlns:ds="http://schemas.openxmlformats.org/officeDocument/2006/customXml" ds:itemID="{88887E6C-730D-4097-AAC4-AADD0D421B04}">
   <ds:schemaRefs>
     <ds:schemaRef ds:uri="http://schemas.openxmlformats.org/officeDocument/2006/bibliography"/>
   </ds:schemaRefs>

</xml_diff>